<commit_message>
[EDIT] usecase-to-businessProcessModel convertion improved.
</commit_message>
<xml_diff>
--- a/Sources/com.modelwriter.architecture.textconnectors.docx.genparser/testdata/REQ-7.docx
+++ b/Sources/com.modelwriter.architecture.textconnectors.docx.genparser/testdata/REQ-7.docx
@@ -250,7 +250,82 @@
       </w:r>
       <w:r>
         <w:tab/>
-        <w:t>Level 3.1.</w:t>
+        <w:t>3a. Student enters invalid username or password:</w:t>
+      </w:r>
+    </w:p>
+    <w:p>
+      <w:r>
+        <w:tab/>
+      </w:r>
+      <w:r>
+        <w:tab/>
+      </w:r>
+      <w:r>
+        <w:tab/>
+      </w:r>
+      <w:r>
+        <w:tab/>
+        <w:t>1. System shows errors and request to Student to retry.</w:t>
+      </w:r>
+    </w:p>
+    <w:p>
+      <w:r>
+        <w:tab/>
+      </w:r>
+      <w:r>
+        <w:tab/>
+      </w:r>
+      <w:r>
+        <w:tab/>
+      </w:r>
+      <w:r>
+        <w:tab/>
+        <w:t>2. Student enters his/her username and password.</w:t>
+      </w:r>
+    </w:p>
+    <w:p>
+      <w:r>
+        <w:tab/>
+      </w:r>
+      <w:r>
+        <w:tab/>
+      </w:r>
+      <w:r>
+        <w:tab/>
+      </w:r>
+      <w:r>
+        <w:tab/>
+        <w:t>3. ASDASDASD</w:t>
+      </w:r>
+    </w:p>
+    <w:p>
+      <w:r>
+        <w:tab/>
+      </w:r>
+      <w:r>
+        <w:tab/>
+      </w:r>
+      <w:r>
+        <w:tab/>
+      </w:r>
+      <w:r>
+        <w:tab/>
+      </w:r>
+      <w:r>
+        <w:tab/>
+        <w:t>3a. Asdasdasd.</w:t>
+      </w:r>
+    </w:p>
+    <w:p>
+      <w:r>
+        <w:tab/>
+      </w:r>
+      <w:r>
+        <w:tab/>
+      </w:r>
+      <w:r>
+        <w:tab/>
+        <w:t>asdasdasd</w:t>
       </w:r>
     </w:p>
     <w:p>

</xml_diff>

<commit_message>
error about calculating issue  resolved. Tabs at the end of the sentence removed.
</commit_message>
<xml_diff>
--- a/Sources/com.modelwriter.architecture.textconnectors.docx.genparser/testdata/REQ-7.docx
+++ b/Sources/com.modelwriter.architecture.textconnectors.docx.genparser/testdata/REQ-7.docx
@@ -47,6 +47,18 @@
         <w:tab/>
         <w:t>Fully Bold Header</w:t>
       </w:r>
+      <w:r>
+        <w:rPr>
+          <w:b/>
+        </w:rPr>
+        <w:tab/>
+      </w:r>
+      <w:r>
+        <w:rPr>
+          <w:b/>
+        </w:rPr>
+        <w:tab/>
+      </w:r>
     </w:p>
     <w:p>
       <w:pPr>
@@ -68,6 +80,9 @@
       </w:r>
       <w:r>
         <w:t>Text under fully bold header.</w:t>
+      </w:r>
+      <w:r>
+        <w:tab/>
       </w:r>
     </w:p>
     <w:p>
@@ -91,7 +106,7 @@
         </w:numPr>
       </w:pPr>
       <w:r>
-        <w:t xml:space="preserve">Text </w:t>
+        <w:t>Text</w:t>
       </w:r>
     </w:p>
     <w:p>
@@ -131,7 +146,10 @@
         </w:rPr>
       </w:pPr>
       <w:r>
-        <w:t xml:space="preserve">Text </w:t>
+        <w:t>Text</w:t>
+      </w:r>
+      <w:r>
+        <w:tab/>
       </w:r>
     </w:p>
     <w:p>
@@ -148,6 +166,12 @@
       <w:r>
         <w:t>Text</w:t>
       </w:r>
+      <w:r>
+        <w:tab/>
+      </w:r>
+      <w:r>
+        <w:tab/>
+      </w:r>
     </w:p>
     <w:p>
       <w:pPr>
@@ -205,6 +229,18 @@
       </w:pPr>
       <w:r>
         <w:t>Text</w:t>
+      </w:r>
+      <w:r>
+        <w:tab/>
+      </w:r>
+      <w:r>
+        <w:tab/>
+      </w:r>
+      <w:r>
+        <w:tab/>
+      </w:r>
+      <w:r>
+        <w:tab/>
       </w:r>
     </w:p>
     <w:p>

</xml_diff>